<commit_message>
added pdf report for lab2
</commit_message>
<xml_diff>
--- a/Lab 2/PR.Lab 2.docx
+++ b/Lab 2/PR.Lab 2.docx
@@ -1368,14 +1368,6 @@
           <w:szCs w:val="22"/>
         </w:rPr>
         <w:tab/>
-      </w:r>
-      <w:r>
-        <w:rPr>
-          <w:rFonts w:ascii="Menlo" w:hAnsi="Menlo" w:cs="Menlo"/>
-          <w:color w:val="808000"/>
-          <w:sz w:val="22"/>
-          <w:szCs w:val="22"/>
-        </w:rPr>
         <w:t>@Override</w:t>
       </w:r>
     </w:p>
@@ -1418,16 +1410,7 @@
           <w:sz w:val="22"/>
           <w:szCs w:val="22"/>
         </w:rPr>
-        <w:t>run()</w:t>
-      </w:r>
-      <w:r>
-        <w:rPr>
-          <w:rFonts w:ascii="Menlo" w:hAnsi="Menlo" w:cs="Menlo"/>
-          <w:color w:val="000000"/>
-          <w:sz w:val="22"/>
-          <w:szCs w:val="22"/>
-        </w:rPr>
-        <w:t xml:space="preserve"> {</w:t>
+        <w:t>run() {</w:t>
       </w:r>
     </w:p>
     <w:p>
@@ -2236,178 +2219,176 @@
           <w:szCs w:val="28"/>
           <w:lang w:val="ro-RO"/>
         </w:rPr>
-        <w:t xml:space="preserve">Figura 3. </w:t>
-      </w:r>
-      <w:r>
-        <w:rPr>
-          <w:sz w:val="28"/>
-          <w:szCs w:val="28"/>
-          <w:lang w:val="ro-RO"/>
-        </w:rPr>
-        <w:t>Afișarea rezultatelor</w:t>
-      </w:r>
-    </w:p>
-    <w:p>
-      <w:pPr>
-        <w:jc w:val="center"/>
-        <w:rPr>
-          <w:sz w:val="28"/>
-          <w:szCs w:val="28"/>
-          <w:lang w:val="ro-RO"/>
-        </w:rPr>
-      </w:pPr>
-    </w:p>
-    <w:p>
-      <w:pPr>
-        <w:jc w:val="center"/>
-        <w:rPr>
-          <w:sz w:val="28"/>
-          <w:szCs w:val="28"/>
-          <w:lang w:val="ro-RO"/>
-        </w:rPr>
-      </w:pPr>
-    </w:p>
-    <w:p>
-      <w:pPr>
-        <w:jc w:val="center"/>
-        <w:rPr>
-          <w:sz w:val="28"/>
-          <w:szCs w:val="28"/>
-          <w:lang w:val="ro-RO"/>
-        </w:rPr>
-      </w:pPr>
-    </w:p>
-    <w:p>
-      <w:pPr>
-        <w:jc w:val="center"/>
-        <w:rPr>
-          <w:sz w:val="28"/>
-          <w:szCs w:val="28"/>
-          <w:lang w:val="ro-RO"/>
-        </w:rPr>
-      </w:pPr>
-    </w:p>
-    <w:p>
-      <w:pPr>
-        <w:jc w:val="center"/>
-        <w:rPr>
-          <w:sz w:val="28"/>
-          <w:szCs w:val="28"/>
-          <w:lang w:val="ro-RO"/>
-        </w:rPr>
-      </w:pPr>
-    </w:p>
-    <w:p>
-      <w:pPr>
-        <w:jc w:val="center"/>
-        <w:rPr>
-          <w:sz w:val="28"/>
-          <w:szCs w:val="28"/>
-          <w:lang w:val="ro-RO"/>
-        </w:rPr>
-      </w:pPr>
-    </w:p>
-    <w:p>
-      <w:pPr>
-        <w:jc w:val="center"/>
-        <w:rPr>
-          <w:sz w:val="28"/>
-          <w:szCs w:val="28"/>
-          <w:lang w:val="ro-RO"/>
-        </w:rPr>
-      </w:pPr>
-    </w:p>
-    <w:p>
-      <w:pPr>
-        <w:jc w:val="center"/>
-        <w:rPr>
-          <w:sz w:val="28"/>
-          <w:szCs w:val="28"/>
-          <w:lang w:val="ro-RO"/>
-        </w:rPr>
-      </w:pPr>
-    </w:p>
-    <w:p>
-      <w:pPr>
-        <w:jc w:val="center"/>
-        <w:rPr>
-          <w:sz w:val="28"/>
-          <w:szCs w:val="28"/>
-          <w:lang w:val="ro-RO"/>
-        </w:rPr>
-      </w:pPr>
-    </w:p>
-    <w:p>
-      <w:pPr>
-        <w:jc w:val="center"/>
-        <w:rPr>
-          <w:sz w:val="28"/>
-          <w:szCs w:val="28"/>
-          <w:lang w:val="ro-RO"/>
-        </w:rPr>
-      </w:pPr>
-    </w:p>
-    <w:p>
-      <w:pPr>
-        <w:jc w:val="center"/>
-        <w:rPr>
-          <w:sz w:val="28"/>
-          <w:szCs w:val="28"/>
-          <w:lang w:val="ro-RO"/>
-        </w:rPr>
-      </w:pPr>
-    </w:p>
-    <w:p>
-      <w:pPr>
-        <w:jc w:val="center"/>
-        <w:rPr>
-          <w:sz w:val="28"/>
-          <w:szCs w:val="28"/>
-          <w:lang w:val="ro-RO"/>
-        </w:rPr>
-      </w:pPr>
-    </w:p>
-    <w:p>
-      <w:pPr>
-        <w:jc w:val="center"/>
-        <w:rPr>
-          <w:sz w:val="28"/>
-          <w:szCs w:val="28"/>
-          <w:lang w:val="ro-RO"/>
-        </w:rPr>
-      </w:pPr>
-    </w:p>
-    <w:p>
-      <w:pPr>
-        <w:jc w:val="center"/>
-        <w:rPr>
-          <w:sz w:val="28"/>
-          <w:szCs w:val="28"/>
-          <w:lang w:val="ro-RO"/>
-        </w:rPr>
-      </w:pPr>
-    </w:p>
-    <w:p>
-      <w:pPr>
-        <w:jc w:val="center"/>
-        <w:rPr>
-          <w:sz w:val="28"/>
-          <w:szCs w:val="28"/>
-          <w:lang w:val="ro-RO"/>
-        </w:rPr>
-      </w:pPr>
-    </w:p>
-    <w:p>
-      <w:pPr>
-        <w:jc w:val="center"/>
-        <w:rPr>
-          <w:sz w:val="28"/>
-          <w:szCs w:val="28"/>
-          <w:lang w:val="ro-RO"/>
-        </w:rPr>
-      </w:pPr>
-      <w:bookmarkStart w:id="2" w:name="_GoBack"/>
-      <w:bookmarkEnd w:id="2"/>
+        <w:t>Figura 4</w:t>
+      </w:r>
+      <w:r>
+        <w:rPr>
+          <w:sz w:val="28"/>
+          <w:szCs w:val="28"/>
+          <w:lang w:val="ro-RO"/>
+        </w:rPr>
+        <w:t>. Afișarea rezultatelor</w:t>
+      </w:r>
+    </w:p>
+    <w:p>
+      <w:pPr>
+        <w:jc w:val="center"/>
+        <w:rPr>
+          <w:sz w:val="28"/>
+          <w:szCs w:val="28"/>
+          <w:lang w:val="ro-RO"/>
+        </w:rPr>
+      </w:pPr>
+    </w:p>
+    <w:p>
+      <w:pPr>
+        <w:jc w:val="center"/>
+        <w:rPr>
+          <w:sz w:val="28"/>
+          <w:szCs w:val="28"/>
+          <w:lang w:val="ro-RO"/>
+        </w:rPr>
+      </w:pPr>
+    </w:p>
+    <w:p>
+      <w:pPr>
+        <w:jc w:val="center"/>
+        <w:rPr>
+          <w:sz w:val="28"/>
+          <w:szCs w:val="28"/>
+          <w:lang w:val="ro-RO"/>
+        </w:rPr>
+      </w:pPr>
+    </w:p>
+    <w:p>
+      <w:pPr>
+        <w:jc w:val="center"/>
+        <w:rPr>
+          <w:sz w:val="28"/>
+          <w:szCs w:val="28"/>
+          <w:lang w:val="ro-RO"/>
+        </w:rPr>
+      </w:pPr>
+    </w:p>
+    <w:p>
+      <w:pPr>
+        <w:jc w:val="center"/>
+        <w:rPr>
+          <w:sz w:val="28"/>
+          <w:szCs w:val="28"/>
+          <w:lang w:val="ro-RO"/>
+        </w:rPr>
+      </w:pPr>
+    </w:p>
+    <w:p>
+      <w:pPr>
+        <w:jc w:val="center"/>
+        <w:rPr>
+          <w:sz w:val="28"/>
+          <w:szCs w:val="28"/>
+          <w:lang w:val="ro-RO"/>
+        </w:rPr>
+      </w:pPr>
+    </w:p>
+    <w:p>
+      <w:pPr>
+        <w:jc w:val="center"/>
+        <w:rPr>
+          <w:sz w:val="28"/>
+          <w:szCs w:val="28"/>
+          <w:lang w:val="ro-RO"/>
+        </w:rPr>
+      </w:pPr>
+    </w:p>
+    <w:p>
+      <w:pPr>
+        <w:jc w:val="center"/>
+        <w:rPr>
+          <w:sz w:val="28"/>
+          <w:szCs w:val="28"/>
+          <w:lang w:val="ro-RO"/>
+        </w:rPr>
+      </w:pPr>
+    </w:p>
+    <w:p>
+      <w:pPr>
+        <w:jc w:val="center"/>
+        <w:rPr>
+          <w:sz w:val="28"/>
+          <w:szCs w:val="28"/>
+          <w:lang w:val="ro-RO"/>
+        </w:rPr>
+      </w:pPr>
+    </w:p>
+    <w:p>
+      <w:pPr>
+        <w:jc w:val="center"/>
+        <w:rPr>
+          <w:sz w:val="28"/>
+          <w:szCs w:val="28"/>
+          <w:lang w:val="ro-RO"/>
+        </w:rPr>
+      </w:pPr>
+    </w:p>
+    <w:p>
+      <w:pPr>
+        <w:jc w:val="center"/>
+        <w:rPr>
+          <w:sz w:val="28"/>
+          <w:szCs w:val="28"/>
+          <w:lang w:val="ro-RO"/>
+        </w:rPr>
+      </w:pPr>
+    </w:p>
+    <w:p>
+      <w:pPr>
+        <w:jc w:val="center"/>
+        <w:rPr>
+          <w:sz w:val="28"/>
+          <w:szCs w:val="28"/>
+          <w:lang w:val="ro-RO"/>
+        </w:rPr>
+      </w:pPr>
+    </w:p>
+    <w:p>
+      <w:pPr>
+        <w:jc w:val="center"/>
+        <w:rPr>
+          <w:sz w:val="28"/>
+          <w:szCs w:val="28"/>
+          <w:lang w:val="ro-RO"/>
+        </w:rPr>
+      </w:pPr>
+    </w:p>
+    <w:p>
+      <w:pPr>
+        <w:jc w:val="center"/>
+        <w:rPr>
+          <w:sz w:val="28"/>
+          <w:szCs w:val="28"/>
+          <w:lang w:val="ro-RO"/>
+        </w:rPr>
+      </w:pPr>
+    </w:p>
+    <w:p>
+      <w:pPr>
+        <w:jc w:val="center"/>
+        <w:rPr>
+          <w:sz w:val="28"/>
+          <w:szCs w:val="28"/>
+          <w:lang w:val="ro-RO"/>
+        </w:rPr>
+      </w:pPr>
+    </w:p>
+    <w:p>
+      <w:pPr>
+        <w:jc w:val="center"/>
+        <w:rPr>
+          <w:sz w:val="28"/>
+          <w:szCs w:val="28"/>
+          <w:lang w:val="ro-RO"/>
+        </w:rPr>
+      </w:pPr>
     </w:p>
     <w:p>
       <w:pPr>
@@ -2443,6 +2424,7 @@
         <w:autoSpaceDN w:val="0"/>
         <w:adjustRightInd w:val="0"/>
         <w:spacing w:after="240" w:line="500" w:lineRule="atLeast"/>
+        <w:ind w:firstLine="720"/>
         <w:jc w:val="both"/>
         <w:rPr>
           <w:sz w:val="28"/>
@@ -2466,6 +2448,7 @@
         <w:autoSpaceDN w:val="0"/>
         <w:adjustRightInd w:val="0"/>
         <w:spacing w:after="240" w:line="500" w:lineRule="atLeast"/>
+        <w:ind w:firstLine="720"/>
         <w:jc w:val="both"/>
         <w:rPr>
           <w:sz w:val="28"/>
@@ -2537,6 +2520,7 @@
         <w:autoSpaceDN w:val="0"/>
         <w:adjustRightInd w:val="0"/>
         <w:spacing w:after="240" w:line="500" w:lineRule="atLeast"/>
+        <w:ind w:firstLine="720"/>
         <w:jc w:val="both"/>
         <w:rPr>
           <w:sz w:val="28"/>
@@ -2610,6 +2594,321 @@
           <w:lang w:val="ro-RO"/>
         </w:rPr>
       </w:pPr>
+    </w:p>
+    <w:p>
+      <w:pPr>
+        <w:jc w:val="center"/>
+        <w:rPr>
+          <w:sz w:val="28"/>
+          <w:szCs w:val="28"/>
+          <w:lang w:val="ro-RO"/>
+        </w:rPr>
+      </w:pPr>
+    </w:p>
+    <w:p>
+      <w:pPr>
+        <w:jc w:val="center"/>
+        <w:rPr>
+          <w:sz w:val="28"/>
+          <w:szCs w:val="28"/>
+          <w:lang w:val="ro-RO"/>
+        </w:rPr>
+      </w:pPr>
+    </w:p>
+    <w:p>
+      <w:pPr>
+        <w:jc w:val="center"/>
+        <w:rPr>
+          <w:sz w:val="28"/>
+          <w:szCs w:val="28"/>
+          <w:lang w:val="ro-RO"/>
+        </w:rPr>
+      </w:pPr>
+    </w:p>
+    <w:p>
+      <w:pPr>
+        <w:jc w:val="center"/>
+        <w:rPr>
+          <w:sz w:val="28"/>
+          <w:szCs w:val="28"/>
+          <w:lang w:val="ro-RO"/>
+        </w:rPr>
+      </w:pPr>
+    </w:p>
+    <w:p>
+      <w:pPr>
+        <w:jc w:val="center"/>
+        <w:rPr>
+          <w:sz w:val="28"/>
+          <w:szCs w:val="28"/>
+          <w:lang w:val="ro-RO"/>
+        </w:rPr>
+      </w:pPr>
+    </w:p>
+    <w:p>
+      <w:pPr>
+        <w:jc w:val="center"/>
+        <w:rPr>
+          <w:sz w:val="28"/>
+          <w:szCs w:val="28"/>
+          <w:lang w:val="ro-RO"/>
+        </w:rPr>
+      </w:pPr>
+    </w:p>
+    <w:p>
+      <w:pPr>
+        <w:jc w:val="center"/>
+        <w:rPr>
+          <w:sz w:val="28"/>
+          <w:szCs w:val="28"/>
+          <w:lang w:val="ro-RO"/>
+        </w:rPr>
+      </w:pPr>
+    </w:p>
+    <w:p>
+      <w:pPr>
+        <w:jc w:val="center"/>
+        <w:rPr>
+          <w:sz w:val="28"/>
+          <w:szCs w:val="28"/>
+          <w:lang w:val="ro-RO"/>
+        </w:rPr>
+      </w:pPr>
+    </w:p>
+    <w:p>
+      <w:pPr>
+        <w:jc w:val="center"/>
+        <w:rPr>
+          <w:sz w:val="28"/>
+          <w:szCs w:val="28"/>
+          <w:lang w:val="ro-RO"/>
+        </w:rPr>
+      </w:pPr>
+    </w:p>
+    <w:p>
+      <w:pPr>
+        <w:jc w:val="center"/>
+        <w:rPr>
+          <w:sz w:val="28"/>
+          <w:szCs w:val="28"/>
+          <w:lang w:val="ro-RO"/>
+        </w:rPr>
+      </w:pPr>
+    </w:p>
+    <w:p>
+      <w:pPr>
+        <w:jc w:val="center"/>
+        <w:rPr>
+          <w:sz w:val="28"/>
+          <w:szCs w:val="28"/>
+          <w:lang w:val="ro-RO"/>
+        </w:rPr>
+      </w:pPr>
+    </w:p>
+    <w:p>
+      <w:pPr>
+        <w:jc w:val="center"/>
+        <w:rPr>
+          <w:sz w:val="28"/>
+          <w:szCs w:val="28"/>
+          <w:lang w:val="ro-RO"/>
+        </w:rPr>
+      </w:pPr>
+    </w:p>
+    <w:p>
+      <w:pPr>
+        <w:jc w:val="center"/>
+        <w:rPr>
+          <w:sz w:val="28"/>
+          <w:szCs w:val="28"/>
+          <w:lang w:val="ro-RO"/>
+        </w:rPr>
+      </w:pPr>
+    </w:p>
+    <w:p>
+      <w:pPr>
+        <w:jc w:val="center"/>
+        <w:rPr>
+          <w:sz w:val="28"/>
+          <w:szCs w:val="28"/>
+          <w:lang w:val="ro-RO"/>
+        </w:rPr>
+      </w:pPr>
+    </w:p>
+    <w:p>
+      <w:pPr>
+        <w:jc w:val="center"/>
+        <w:rPr>
+          <w:sz w:val="28"/>
+          <w:szCs w:val="28"/>
+          <w:lang w:val="ro-RO"/>
+        </w:rPr>
+      </w:pPr>
+    </w:p>
+    <w:p>
+      <w:pPr>
+        <w:jc w:val="center"/>
+        <w:rPr>
+          <w:sz w:val="28"/>
+          <w:szCs w:val="28"/>
+          <w:lang w:val="ro-RO"/>
+        </w:rPr>
+      </w:pPr>
+    </w:p>
+    <w:p>
+      <w:pPr>
+        <w:jc w:val="center"/>
+        <w:rPr>
+          <w:sz w:val="28"/>
+          <w:szCs w:val="28"/>
+          <w:lang w:val="ro-RO"/>
+        </w:rPr>
+      </w:pPr>
+    </w:p>
+    <w:p>
+      <w:pPr>
+        <w:jc w:val="center"/>
+        <w:rPr>
+          <w:sz w:val="28"/>
+          <w:szCs w:val="28"/>
+          <w:lang w:val="ro-RO"/>
+        </w:rPr>
+      </w:pPr>
+    </w:p>
+    <w:p>
+      <w:pPr>
+        <w:jc w:val="center"/>
+        <w:rPr>
+          <w:sz w:val="28"/>
+          <w:szCs w:val="28"/>
+          <w:lang w:val="ro-RO"/>
+        </w:rPr>
+      </w:pPr>
+      <w:bookmarkStart w:id="2" w:name="_GoBack"/>
+      <w:bookmarkEnd w:id="2"/>
+    </w:p>
+    <w:p>
+      <w:pPr>
+        <w:jc w:val="center"/>
+        <w:rPr>
+          <w:sz w:val="28"/>
+          <w:szCs w:val="28"/>
+          <w:lang w:val="ro-RO"/>
+        </w:rPr>
+      </w:pPr>
+    </w:p>
+    <w:p>
+      <w:pPr>
+        <w:jc w:val="center"/>
+        <w:rPr>
+          <w:sz w:val="28"/>
+          <w:szCs w:val="28"/>
+          <w:lang w:val="ro-RO"/>
+        </w:rPr>
+      </w:pPr>
+    </w:p>
+    <w:p>
+      <w:pPr>
+        <w:rPr>
+          <w:sz w:val="28"/>
+          <w:szCs w:val="28"/>
+          <w:lang w:val="ro-RO"/>
+        </w:rPr>
+      </w:pPr>
+      <w:r>
+        <w:rPr>
+          <w:b/>
+          <w:sz w:val="28"/>
+          <w:szCs w:val="28"/>
+          <w:lang w:val="ro-RO"/>
+        </w:rPr>
+        <w:t>Bibliografie</w:t>
+      </w:r>
+      <w:r>
+        <w:rPr>
+          <w:sz w:val="28"/>
+          <w:szCs w:val="28"/>
+          <w:lang w:val="ro-RO"/>
+        </w:rPr>
+        <w:t xml:space="preserve">: </w:t>
+      </w:r>
+    </w:p>
+    <w:p>
+      <w:pPr>
+        <w:rPr>
+          <w:sz w:val="28"/>
+          <w:szCs w:val="28"/>
+          <w:lang w:val="ro-RO"/>
+        </w:rPr>
+      </w:pPr>
+    </w:p>
+    <w:p>
+      <w:pPr>
+        <w:pStyle w:val="ListParagraph"/>
+        <w:numPr>
+          <w:ilvl w:val="0"/>
+          <w:numId w:val="3"/>
+        </w:numPr>
+        <w:rPr>
+          <w:sz w:val="28"/>
+          <w:szCs w:val="28"/>
+          <w:lang w:val="ro-RO"/>
+        </w:rPr>
+      </w:pPr>
+      <w:hyperlink r:id="rId9" w:history="1">
+        <w:r>
+          <w:rPr>
+            <w:rStyle w:val="Hyperlink"/>
+            <w:sz w:val="28"/>
+            <w:szCs w:val="28"/>
+            <w:lang w:val="ro-RO"/>
+          </w:rPr>
+          <w:t>https:/</w:t>
+        </w:r>
+        <w:r>
+          <w:rPr>
+            <w:rStyle w:val="Hyperlink"/>
+            <w:sz w:val="28"/>
+            <w:szCs w:val="28"/>
+            <w:lang w:val="ro-RO"/>
+          </w:rPr>
+          <w:t>/</w:t>
+        </w:r>
+        <w:r>
+          <w:rPr>
+            <w:rStyle w:val="Hyperlink"/>
+            <w:sz w:val="28"/>
+            <w:szCs w:val="28"/>
+            <w:lang w:val="ro-RO"/>
+          </w:rPr>
+          <w:t>docs.oracle.com/javase/7/docs/api/java/lang/Thread.html</w:t>
+        </w:r>
+      </w:hyperlink>
+    </w:p>
+    <w:p>
+      <w:pPr>
+        <w:pStyle w:val="ListParagraph"/>
+        <w:numPr>
+          <w:ilvl w:val="0"/>
+          <w:numId w:val="3"/>
+        </w:numPr>
+        <w:rPr>
+          <w:sz w:val="28"/>
+          <w:szCs w:val="28"/>
+          <w:lang w:val="ro-RO"/>
+        </w:rPr>
+      </w:pPr>
+      <w:hyperlink r:id="rId10" w:history="1">
+        <w:r>
+          <w:rPr>
+            <w:rStyle w:val="Hyperlink"/>
+            <w:sz w:val="28"/>
+            <w:szCs w:val="28"/>
+            <w:lang w:val="ro-RO"/>
+          </w:rPr>
+          <w:t>https://www.tutorialspoint.com/java/java_multithreading.htm</w:t>
+        </w:r>
+      </w:hyperlink>
     </w:p>
     <w:sectPr>
       <w:pgSz w:w="11900" w:h="16840"/>
@@ -2714,6 +3013,95 @@
     </w:lvl>
   </w:abstractNum>
   <w:abstractNum w:abstractNumId="1">
+    <w:nsid w:val="0E770FA7"/>
+    <w:multiLevelType w:val="hybridMultilevel"/>
+    <w:tmpl w:val="CFC076A0"/>
+    <w:lvl w:ilvl="0" w:tplc="0409000F">
+      <w:start w:val="1"/>
+      <w:numFmt w:val="decimal"/>
+      <w:lvlText w:val="%1."/>
+      <w:lvlJc w:val="left"/>
+      <w:pPr>
+        <w:ind w:left="720" w:hanging="360"/>
+      </w:pPr>
+      <w:rPr>
+        <w:rFonts w:hint="default"/>
+      </w:rPr>
+    </w:lvl>
+    <w:lvl w:ilvl="1" w:tplc="04090019" w:tentative="1">
+      <w:start w:val="1"/>
+      <w:numFmt w:val="lowerLetter"/>
+      <w:lvlText w:val="%2."/>
+      <w:lvlJc w:val="left"/>
+      <w:pPr>
+        <w:ind w:left="1440" w:hanging="360"/>
+      </w:pPr>
+    </w:lvl>
+    <w:lvl w:ilvl="2" w:tplc="0409001B" w:tentative="1">
+      <w:start w:val="1"/>
+      <w:numFmt w:val="lowerRoman"/>
+      <w:lvlText w:val="%3."/>
+      <w:lvlJc w:val="right"/>
+      <w:pPr>
+        <w:ind w:left="2160" w:hanging="180"/>
+      </w:pPr>
+    </w:lvl>
+    <w:lvl w:ilvl="3" w:tplc="0409000F" w:tentative="1">
+      <w:start w:val="1"/>
+      <w:numFmt w:val="decimal"/>
+      <w:lvlText w:val="%4."/>
+      <w:lvlJc w:val="left"/>
+      <w:pPr>
+        <w:ind w:left="2880" w:hanging="360"/>
+      </w:pPr>
+    </w:lvl>
+    <w:lvl w:ilvl="4" w:tplc="04090019" w:tentative="1">
+      <w:start w:val="1"/>
+      <w:numFmt w:val="lowerLetter"/>
+      <w:lvlText w:val="%5."/>
+      <w:lvlJc w:val="left"/>
+      <w:pPr>
+        <w:ind w:left="3600" w:hanging="360"/>
+      </w:pPr>
+    </w:lvl>
+    <w:lvl w:ilvl="5" w:tplc="0409001B" w:tentative="1">
+      <w:start w:val="1"/>
+      <w:numFmt w:val="lowerRoman"/>
+      <w:lvlText w:val="%6."/>
+      <w:lvlJc w:val="right"/>
+      <w:pPr>
+        <w:ind w:left="4320" w:hanging="180"/>
+      </w:pPr>
+    </w:lvl>
+    <w:lvl w:ilvl="6" w:tplc="0409000F" w:tentative="1">
+      <w:start w:val="1"/>
+      <w:numFmt w:val="decimal"/>
+      <w:lvlText w:val="%7."/>
+      <w:lvlJc w:val="left"/>
+      <w:pPr>
+        <w:ind w:left="5040" w:hanging="360"/>
+      </w:pPr>
+    </w:lvl>
+    <w:lvl w:ilvl="7" w:tplc="04090019" w:tentative="1">
+      <w:start w:val="1"/>
+      <w:numFmt w:val="lowerLetter"/>
+      <w:lvlText w:val="%8."/>
+      <w:lvlJc w:val="left"/>
+      <w:pPr>
+        <w:ind w:left="5760" w:hanging="360"/>
+      </w:pPr>
+    </w:lvl>
+    <w:lvl w:ilvl="8" w:tplc="0409001B" w:tentative="1">
+      <w:start w:val="1"/>
+      <w:numFmt w:val="lowerRoman"/>
+      <w:lvlText w:val="%9."/>
+      <w:lvlJc w:val="right"/>
+      <w:pPr>
+        <w:ind w:left="6480" w:hanging="180"/>
+      </w:pPr>
+    </w:lvl>
+  </w:abstractNum>
+  <w:abstractNum w:abstractNumId="2">
     <w:nsid w:val="4DAD2486"/>
     <w:multiLevelType w:val="singleLevel"/>
     <w:tmpl w:val="04190001"/>
@@ -2734,10 +3122,13 @@
     </w:lvl>
   </w:abstractNum>
   <w:num w:numId="1">
-    <w:abstractNumId w:val="1"/>
+    <w:abstractNumId w:val="2"/>
   </w:num>
   <w:num w:numId="2">
     <w:abstractNumId w:val="0"/>
+  </w:num>
+  <w:num w:numId="3">
+    <w:abstractNumId w:val="1"/>
   </w:num>
 </w:numbering>
 </file>

</xml_diff>